<commit_message>
Updated Exercise 2 Instructions.docx
</commit_message>
<xml_diff>
--- a/Ex2/Exercise 2 Instructions.docx
+++ b/Ex2/Exercise 2 Instructions.docx
@@ -132,6 +132,8 @@
       <w:r>
         <w:t>&gt;.html” and choose “Edit”. This should open the page in a text editor.</w:t>
       </w:r>
+      <w:bookmarkStart w:id="0" w:name="_GoBack"/>
+      <w:bookmarkEnd w:id="0"/>
     </w:p>
     <w:p>
       <w:r>
@@ -230,7 +232,7 @@
           <w:rPr>
             <w:rStyle w:val="Hyperlink"/>
           </w:rPr>
-          <w:t>http://www.sos.state.mn.us/Modules/ShowDocument.aspx?documentid=9313</w:t>
+          <w:t>http://www.sos.state.mn.us/Modules/ShowDocument.aspx?documentid=12065</w:t>
         </w:r>
       </w:hyperlink>
       <w:r>
@@ -2048,19 +2050,7 @@
           <w:szCs w:val="20"/>
           <w:highlight w:val="white"/>
         </w:rPr>
-        <w:t xml:space="preserve">              </w:t>
-      </w:r>
-      <w:bookmarkStart w:id="0" w:name="_GoBack"/>
-      <w:bookmarkEnd w:id="0"/>
-      <w:r>
-        <w:rPr>
-          <w:rFonts w:ascii="Courier New" w:hAnsi="Courier New" w:cs="Courier New"/>
-          <w:color w:val="000000"/>
-          <w:sz w:val="20"/>
-          <w:szCs w:val="20"/>
-          <w:highlight w:val="white"/>
-        </w:rPr>
-        <w:t xml:space="preserve">      </w:t>
+        <w:t xml:space="preserve">                    </w:t>
       </w:r>
       <w:r>
         <w:rPr>
@@ -8752,7 +8742,7 @@
 </file>
 
 <file path=customXml/itemProps1.xml><?xml version="1.0" encoding="utf-8"?>
-<ds:datastoreItem xmlns:ds="http://schemas.openxmlformats.org/officeDocument/2006/customXml" ds:itemID="{A37870E9-3CAB-44EC-9A51-47B791E36D79}">
+<ds:datastoreItem xmlns:ds="http://schemas.openxmlformats.org/officeDocument/2006/customXml" ds:itemID="{B8C8B4AB-425E-454F-B8F9-8C47E9207E95}">
   <ds:schemaRefs>
     <ds:schemaRef ds:uri="http://schemas.openxmlformats.org/officeDocument/2006/bibliography"/>
   </ds:schemaRefs>

</xml_diff>